<commit_message>
Group 17 Project Proposal Added
</commit_message>
<xml_diff>
--- a/project_proposal.docx
+++ b/project_proposal.docx
@@ -559,6 +559,7 @@
     <w:p>
       <w:pPr>
         <w:pStyle w:val="ListParagraph"/>
+        <w:jc w:val="center"/>
         <w:rPr>
           <w:rFonts w:ascii="Times New Roman" w:hAnsi="Times New Roman" w:cs="Times New Roman"/>
         </w:rPr>
@@ -573,9 +574,9 @@
           <w:bdr w:val="none" w:sz="0" w:space="0" w:color="auto" w:frame="1"/>
         </w:rPr>
         <w:drawing>
-          <wp:inline distT="0" distB="0" distL="0" distR="0" wp14:anchorId="39672CB9" wp14:editId="404F4A20">
-            <wp:extent cx="5943600" cy="1759585"/>
-            <wp:effectExtent l="0" t="0" r="0" b="0"/>
+          <wp:inline distT="0" distB="0" distL="0" distR="0" wp14:anchorId="39672CB9" wp14:editId="5599C974">
+            <wp:extent cx="4607310" cy="1363980"/>
+            <wp:effectExtent l="0" t="0" r="3175" b="7620"/>
             <wp:docPr id="1" name="Picture 1"/>
             <wp:cNvGraphicFramePr>
               <a:graphicFrameLocks xmlns:a="http://schemas.openxmlformats.org/drawingml/2006/main" noChangeAspect="1"/>
@@ -605,7 +606,7 @@
                   <pic:spPr bwMode="auto">
                     <a:xfrm>
                       <a:off x="0" y="0"/>
-                      <a:ext cx="5943600" cy="1759585"/>
+                      <a:ext cx="4627641" cy="1369999"/>
                     </a:xfrm>
                     <a:prstGeom prst="rect">
                       <a:avLst/>
@@ -641,7 +642,19 @@
         <w:rPr>
           <w:rFonts w:ascii="Times New Roman" w:hAnsi="Times New Roman" w:cs="Times New Roman"/>
         </w:rPr>
-        <w:t xml:space="preserve">The following graph is a time series graph through 5 years from 2013-2018. It includes 30 stock names and pictures daily activity changes throughout the time period. </w:t>
+        <w:t xml:space="preserve">The following graph </w:t>
+      </w:r>
+      <w:r>
+        <w:rPr>
+          <w:rFonts w:ascii="Times New Roman" w:hAnsi="Times New Roman" w:cs="Times New Roman"/>
+        </w:rPr>
+        <w:t xml:space="preserve">on the left </w:t>
+      </w:r>
+      <w:r>
+        <w:rPr>
+          <w:rFonts w:ascii="Times New Roman" w:hAnsi="Times New Roman" w:cs="Times New Roman"/>
+        </w:rPr>
+        <w:t xml:space="preserve">is a time series graph through 5 years from 2013-2018. It includes 30 stock names and pictures daily activity changes throughout the time period. </w:t>
       </w:r>
       <w:proofErr w:type="gramStart"/>
       <w:r>
@@ -669,12 +682,10 @@
     <w:p>
       <w:pPr>
         <w:pStyle w:val="ListParagraph"/>
-        <w:jc w:val="center"/>
-        <w:rPr>
-          <w:rFonts w:ascii="Times New Roman" w:hAnsi="Times New Roman" w:cs="Times New Roman"/>
-        </w:rPr>
-      </w:pPr>
-      <w:bookmarkStart w:id="0" w:name="_GoBack"/>
+        <w:rPr>
+          <w:rFonts w:ascii="Times New Roman" w:hAnsi="Times New Roman" w:cs="Times New Roman"/>
+        </w:rPr>
+      </w:pPr>
       <w:r>
         <w:rPr>
           <w:rFonts w:ascii="Calibri" w:hAnsi="Calibri" w:cs="Calibri"/>
@@ -685,9 +696,9 @@
           <w:bdr w:val="none" w:sz="0" w:space="0" w:color="auto" w:frame="1"/>
         </w:rPr>
         <w:drawing>
-          <wp:inline distT="0" distB="0" distL="0" distR="0" wp14:anchorId="018ADB83" wp14:editId="58D1E9BE">
-            <wp:extent cx="4472940" cy="2667377"/>
-            <wp:effectExtent l="0" t="0" r="0" b="0"/>
+          <wp:inline distT="0" distB="0" distL="0" distR="0" wp14:anchorId="018ADB83" wp14:editId="580CECF3">
+            <wp:extent cx="3079504" cy="1836420"/>
+            <wp:effectExtent l="0" t="0" r="6985" b="0"/>
             <wp:docPr id="2" name="Picture 2"/>
             <wp:cNvGraphicFramePr>
               <a:graphicFrameLocks xmlns:a="http://schemas.openxmlformats.org/drawingml/2006/main" noChangeAspect="1"/>
@@ -717,7 +728,7 @@
                   <pic:spPr bwMode="auto">
                     <a:xfrm>
                       <a:off x="0" y="0"/>
-                      <a:ext cx="4609349" cy="2748722"/>
+                      <a:ext cx="3204855" cy="1911171"/>
                     </a:xfrm>
                     <a:prstGeom prst="rect">
                       <a:avLst/>
@@ -733,35 +744,107 @@
           </wp:inline>
         </w:drawing>
       </w:r>
-      <w:bookmarkEnd w:id="0"/>
-    </w:p>
-    <w:p>
-      <w:pPr>
-        <w:pStyle w:val="ListParagraph"/>
-        <w:rPr>
-          <w:rFonts w:ascii="Times New Roman" w:hAnsi="Times New Roman" w:cs="Times New Roman"/>
-        </w:rPr>
-      </w:pPr>
-    </w:p>
-    <w:p>
-      <w:pPr>
-        <w:pStyle w:val="ListParagraph"/>
-        <w:rPr>
-          <w:rFonts w:ascii="Calibri" w:hAnsi="Calibri" w:cs="Calibri"/>
+      <w:r>
+        <w:rPr>
+          <w:noProof/>
+        </w:rPr>
+        <w:drawing>
+          <wp:inline distT="0" distB="0" distL="0" distR="0" wp14:anchorId="34884283" wp14:editId="4595E116">
+            <wp:extent cx="2110740" cy="3131820"/>
+            <wp:effectExtent l="0" t="0" r="3810" b="0"/>
+            <wp:docPr id="1073741827" name="officeArt object" descr="image2.png"/>
+            <wp:cNvGraphicFramePr/>
+            <a:graphic xmlns:a="http://schemas.openxmlformats.org/drawingml/2006/main">
+              <a:graphicData uri="http://schemas.openxmlformats.org/drawingml/2006/picture">
+                <pic:pic xmlns:pic="http://schemas.openxmlformats.org/drawingml/2006/picture">
+                  <pic:nvPicPr>
+                    <pic:cNvPr id="1073741827" name="image2.png" descr="image2.png"/>
+                    <pic:cNvPicPr>
+                      <a:picLocks noChangeAspect="1"/>
+                    </pic:cNvPicPr>
+                  </pic:nvPicPr>
+                  <pic:blipFill>
+                    <a:blip r:embed="rId10"/>
+                    <a:stretch>
+                      <a:fillRect/>
+                    </a:stretch>
+                  </pic:blipFill>
+                  <pic:spPr>
+                    <a:xfrm>
+                      <a:off x="0" y="0"/>
+                      <a:ext cx="2111112" cy="3132372"/>
+                    </a:xfrm>
+                    <a:prstGeom prst="rect">
+                      <a:avLst/>
+                    </a:prstGeom>
+                    <a:ln w="12700" cap="flat">
+                      <a:noFill/>
+                      <a:miter lim="400000"/>
+                    </a:ln>
+                    <a:effectLst/>
+                  </pic:spPr>
+                </pic:pic>
+              </a:graphicData>
+            </a:graphic>
+          </wp:inline>
+        </w:drawing>
+      </w:r>
+    </w:p>
+    <w:p>
+      <w:pPr>
+        <w:pStyle w:val="ListParagraph"/>
+        <w:rPr>
+          <w:rFonts w:ascii="Times New Roman" w:hAnsi="Times New Roman" w:cs="Times New Roman"/>
+        </w:rPr>
+      </w:pPr>
+    </w:p>
+    <w:p>
+      <w:pPr>
+        <w:pStyle w:val="ListParagraph"/>
+        <w:rPr>
+          <w:rFonts w:ascii="Times New Roman" w:hAnsi="Times New Roman" w:cs="Times New Roman"/>
           <w:color w:val="000000"/>
         </w:rPr>
       </w:pPr>
       <w:r>
         <w:rPr>
-          <w:rFonts w:ascii="Calibri" w:hAnsi="Calibri" w:cs="Calibri"/>
+          <w:rFonts w:ascii="Times New Roman" w:hAnsi="Times New Roman" w:cs="Times New Roman"/>
           <w:color w:val="000000"/>
         </w:rPr>
-        <w:t xml:space="preserve">The following graph shows how volumes of different stocks change over time throughout the 5 years period from 2013-2018. It depicts volume change activities and each color represents one stock name. </w:t>
+        <w:t xml:space="preserve">The </w:t>
+      </w:r>
+      <w:r>
+        <w:rPr>
+          <w:rFonts w:ascii="Times New Roman" w:hAnsi="Times New Roman" w:cs="Times New Roman"/>
+          <w:color w:val="000000"/>
+        </w:rPr>
+        <w:t>upper</w:t>
+      </w:r>
+      <w:r>
+        <w:rPr>
+          <w:rFonts w:ascii="Times New Roman" w:hAnsi="Times New Roman" w:cs="Times New Roman"/>
+          <w:color w:val="000000"/>
+        </w:rPr>
+        <w:t xml:space="preserve"> graph </w:t>
+      </w:r>
+      <w:r>
+        <w:rPr>
+          <w:rFonts w:ascii="Times New Roman" w:hAnsi="Times New Roman" w:cs="Times New Roman"/>
+          <w:color w:val="000000"/>
+        </w:rPr>
+        <w:t xml:space="preserve">on the right </w:t>
+      </w:r>
+      <w:r>
+        <w:rPr>
+          <w:rFonts w:ascii="Times New Roman" w:hAnsi="Times New Roman" w:cs="Times New Roman"/>
+          <w:color w:val="000000"/>
+        </w:rPr>
+        <w:t xml:space="preserve">shows how volumes of different stocks change over time throughout the 5 years period from 2013-2018. It depicts volume change activities and each color represents one stock name. </w:t>
       </w:r>
       <w:proofErr w:type="gramStart"/>
       <w:r>
         <w:rPr>
-          <w:rFonts w:ascii="Calibri" w:hAnsi="Calibri" w:cs="Calibri"/>
+          <w:rFonts w:ascii="Times New Roman" w:hAnsi="Times New Roman" w:cs="Times New Roman"/>
           <w:color w:val="000000"/>
         </w:rPr>
         <w:t>It is interesting to see that there</w:t>
@@ -769,7 +852,7 @@
       <w:proofErr w:type="gramEnd"/>
       <w:r>
         <w:rPr>
-          <w:rFonts w:ascii="Calibri" w:hAnsi="Calibri" w:cs="Calibri"/>
+          <w:rFonts w:ascii="Times New Roman" w:hAnsi="Times New Roman" w:cs="Times New Roman"/>
           <w:color w:val="000000"/>
         </w:rPr>
         <w:t xml:space="preserve"> are a couple of abnormal behaviors of volume for some specific stocks at certain time periods. Those facts allow us to further investigate why there were sudden increases in volume for certain stocks during those specific time periods.</w:t>
@@ -778,7 +861,6 @@
     <w:p>
       <w:pPr>
         <w:pStyle w:val="ListParagraph"/>
-        <w:jc w:val="center"/>
         <w:rPr>
           <w:rFonts w:ascii="Times New Roman" w:hAnsi="Times New Roman" w:cs="Times New Roman"/>
         </w:rPr>
@@ -794,9 +876,9 @@
         </w:rPr>
         <w:lastRenderedPageBreak/>
         <w:drawing>
-          <wp:inline distT="0" distB="0" distL="0" distR="0" wp14:anchorId="677D4C17" wp14:editId="693FD09C">
-            <wp:extent cx="4664534" cy="3017520"/>
-            <wp:effectExtent l="0" t="0" r="3175" b="0"/>
+          <wp:inline distT="0" distB="0" distL="0" distR="0" wp14:anchorId="677D4C17" wp14:editId="699A1874">
+            <wp:extent cx="2603186" cy="1684020"/>
+            <wp:effectExtent l="0" t="0" r="6985" b="0"/>
             <wp:docPr id="3" name="Picture 3"/>
             <wp:cNvGraphicFramePr>
               <a:graphicFrameLocks xmlns:a="http://schemas.openxmlformats.org/drawingml/2006/main" noChangeAspect="1"/>
@@ -811,7 +893,7 @@
                     </pic:cNvPicPr>
                   </pic:nvPicPr>
                   <pic:blipFill>
-                    <a:blip r:embed="rId10">
+                    <a:blip r:embed="rId11" cstate="print">
                       <a:extLst>
                         <a:ext uri="{28A0092B-C50C-407E-A947-70E740481C1C}">
                           <a14:useLocalDpi xmlns:a14="http://schemas.microsoft.com/office/drawing/2010/main" val="0"/>
@@ -826,7 +908,7 @@
                   <pic:spPr bwMode="auto">
                     <a:xfrm>
                       <a:off x="0" y="0"/>
-                      <a:ext cx="4722742" cy="3055175"/>
+                      <a:ext cx="2658970" cy="1720107"/>
                     </a:xfrm>
                     <a:prstGeom prst="rect">
                       <a:avLst/>
@@ -842,19 +924,157 @@
           </wp:inline>
         </w:drawing>
       </w:r>
-    </w:p>
-    <w:p>
-      <w:pPr>
-        <w:pStyle w:val="ListParagraph"/>
-        <w:rPr>
-          <w:rFonts w:ascii="Times New Roman" w:hAnsi="Times New Roman" w:cs="Times New Roman"/>
-        </w:rPr>
-      </w:pPr>
-      <w:r>
-        <w:rPr>
-          <w:rFonts w:ascii="Times New Roman" w:hAnsi="Times New Roman" w:cs="Times New Roman"/>
-        </w:rPr>
-        <w:t>This is a correlation plot of the close prices of stocks with one and another. The pair of stocks with the highest correlation are used in pairs trading. The stocks belonging to the same sector exhibit high correlation as change in their prices are affected by the same conditions</w:t>
+      <w:r>
+        <w:rPr>
+          <w:rFonts w:ascii="Times New Roman" w:hAnsi="Times New Roman" w:cs="Times New Roman"/>
+          <w:noProof/>
+          <w:sz w:val="28"/>
+          <w:szCs w:val="28"/>
+        </w:rPr>
+        <w:drawing>
+          <wp:inline distT="0" distB="0" distL="0" distR="0" wp14:anchorId="71B4306B" wp14:editId="14DCBAC0">
+            <wp:extent cx="2438400" cy="1280160"/>
+            <wp:effectExtent l="0" t="0" r="0" b="0"/>
+            <wp:docPr id="1073741828" name="officeArt object" descr="image3.png"/>
+            <wp:cNvGraphicFramePr/>
+            <a:graphic xmlns:a="http://schemas.openxmlformats.org/drawingml/2006/main">
+              <a:graphicData uri="http://schemas.openxmlformats.org/drawingml/2006/picture">
+                <pic:pic xmlns:pic="http://schemas.openxmlformats.org/drawingml/2006/picture">
+                  <pic:nvPicPr>
+                    <pic:cNvPr id="1073741828" name="image3.png" descr="image3.png"/>
+                    <pic:cNvPicPr>
+                      <a:picLocks noChangeAspect="1"/>
+                    </pic:cNvPicPr>
+                  </pic:nvPicPr>
+                  <pic:blipFill>
+                    <a:blip r:embed="rId12"/>
+                    <a:stretch>
+                      <a:fillRect/>
+                    </a:stretch>
+                  </pic:blipFill>
+                  <pic:spPr>
+                    <a:xfrm>
+                      <a:off x="0" y="0"/>
+                      <a:ext cx="2439211" cy="1280586"/>
+                    </a:xfrm>
+                    <a:prstGeom prst="rect">
+                      <a:avLst/>
+                    </a:prstGeom>
+                    <a:ln w="12700" cap="flat">
+                      <a:noFill/>
+                      <a:miter lim="400000"/>
+                    </a:ln>
+                    <a:effectLst/>
+                  </pic:spPr>
+                </pic:pic>
+              </a:graphicData>
+            </a:graphic>
+          </wp:inline>
+        </w:drawing>
+      </w:r>
+    </w:p>
+    <w:p>
+      <w:pPr>
+        <w:pStyle w:val="ListParagraph"/>
+        <w:rPr>
+          <w:rFonts w:ascii="Times New Roman" w:hAnsi="Times New Roman" w:cs="Times New Roman"/>
+        </w:rPr>
+      </w:pPr>
+      <w:r>
+        <w:rPr>
+          <w:rFonts w:ascii="Times New Roman" w:hAnsi="Times New Roman" w:cs="Times New Roman"/>
+        </w:rPr>
+        <w:t xml:space="preserve">The </w:t>
+      </w:r>
+      <w:r>
+        <w:rPr>
+          <w:rFonts w:ascii="Times New Roman" w:hAnsi="Times New Roman" w:cs="Times New Roman"/>
+        </w:rPr>
+        <w:t>upper</w:t>
+      </w:r>
+      <w:r>
+        <w:rPr>
+          <w:rFonts w:ascii="Times New Roman" w:hAnsi="Times New Roman" w:cs="Times New Roman"/>
+        </w:rPr>
+        <w:t xml:space="preserve"> graph</w:t>
+      </w:r>
+      <w:r>
+        <w:rPr>
+          <w:rFonts w:ascii="Times New Roman" w:hAnsi="Times New Roman" w:cs="Times New Roman"/>
+        </w:rPr>
+        <w:t xml:space="preserve"> on the right</w:t>
+      </w:r>
+      <w:r>
+        <w:rPr>
+          <w:rFonts w:ascii="Times New Roman" w:hAnsi="Times New Roman" w:cs="Times New Roman"/>
+        </w:rPr>
+        <w:t xml:space="preserve"> </w:t>
+      </w:r>
+      <w:proofErr w:type="gramStart"/>
+      <w:r>
+        <w:rPr>
+          <w:rFonts w:ascii="Times New Roman" w:hAnsi="Times New Roman" w:cs="Times New Roman"/>
+        </w:rPr>
+        <w:t>shows</w:t>
+      </w:r>
+      <w:proofErr w:type="gramEnd"/>
+      <w:r>
+        <w:rPr>
+          <w:rFonts w:ascii="Times New Roman" w:hAnsi="Times New Roman" w:cs="Times New Roman"/>
+        </w:rPr>
+        <w:t xml:space="preserve"> BA stock’s 5 years close price and volume change activities since it has been on top as one of the highest closing price and fastest growth throughout the years.</w:t>
+      </w:r>
+    </w:p>
+    <w:p>
+      <w:pPr>
+        <w:pStyle w:val="ListParagraph"/>
+        <w:rPr>
+          <w:rFonts w:ascii="Times New Roman" w:hAnsi="Times New Roman" w:cs="Times New Roman"/>
+        </w:rPr>
+      </w:pPr>
+    </w:p>
+    <w:p>
+      <w:pPr>
+        <w:pStyle w:val="ListParagraph"/>
+        <w:rPr>
+          <w:rFonts w:ascii="Times New Roman" w:hAnsi="Times New Roman" w:cs="Times New Roman"/>
+        </w:rPr>
+      </w:pPr>
+      <w:r>
+        <w:rPr>
+          <w:rFonts w:ascii="Times New Roman" w:hAnsi="Times New Roman" w:cs="Times New Roman"/>
+        </w:rPr>
+        <w:t xml:space="preserve">The </w:t>
+      </w:r>
+      <w:r>
+        <w:rPr>
+          <w:rFonts w:ascii="Times New Roman" w:hAnsi="Times New Roman" w:cs="Times New Roman"/>
+        </w:rPr>
+        <w:t>upper</w:t>
+      </w:r>
+      <w:r>
+        <w:rPr>
+          <w:rFonts w:ascii="Times New Roman" w:hAnsi="Times New Roman" w:cs="Times New Roman"/>
+        </w:rPr>
+        <w:t xml:space="preserve"> graph</w:t>
+      </w:r>
+      <w:r>
+        <w:rPr>
+          <w:rFonts w:ascii="Times New Roman" w:hAnsi="Times New Roman" w:cs="Times New Roman"/>
+        </w:rPr>
+        <w:t xml:space="preserve"> on the </w:t>
+      </w:r>
+      <w:r>
+        <w:rPr>
+          <w:rFonts w:ascii="Times New Roman" w:hAnsi="Times New Roman" w:cs="Times New Roman"/>
+        </w:rPr>
+        <w:t>left</w:t>
+      </w:r>
+      <w:r>
+        <w:rPr>
+          <w:rFonts w:ascii="Times New Roman" w:hAnsi="Times New Roman" w:cs="Times New Roman"/>
+        </w:rPr>
+        <w:t xml:space="preserve"> is a correlation plot of the close prices of stocks with one and another. The pair of stocks with the highest correlation are used in pairs trading. The stocks belonging to the same sector exhibit high correlation as change in their prices are affected by the same conditions</w:t>
       </w:r>
       <w:r>
         <w:rPr>
@@ -892,6 +1112,8 @@
         </w:rPr>
         <w:t>Prediction</w:t>
       </w:r>
+      <w:bookmarkStart w:id="0" w:name="_GoBack"/>
+      <w:bookmarkEnd w:id="0"/>
     </w:p>
     <w:p>
       <w:pPr>
@@ -1102,7 +1324,7 @@
       </w:r>
     </w:p>
     <w:sectPr>
-      <w:headerReference w:type="default" r:id="rId11"/>
+      <w:headerReference w:type="default" r:id="rId13"/>
       <w:pgSz w:w="12240" w:h="15840"/>
       <w:pgMar w:top="1440" w:right="1440" w:bottom="1440" w:left="1440" w:header="720" w:footer="720" w:gutter="0"/>
       <w:cols w:space="720"/>

</xml_diff>